<commit_message>
Added empty document for questionnaire
</commit_message>
<xml_diff>
--- a/Risks, Contingencies and Resources.docx
+++ b/Risks, Contingencies and Resources.docx
@@ -50,6 +50,8 @@
       <w:pPr>
         <w:pStyle w:val="Heading2"/>
       </w:pPr>
+      <w:bookmarkStart w:id="0" w:name="_GoBack"/>
+      <w:bookmarkEnd w:id="0"/>
       <w:r>
         <w:rPr>
           <w:rStyle w:val="Heading1Char"/>
@@ -64,8 +66,6 @@
       <w:r>
         <w:t>The List of resources available include the Domain Experts such as the College Dean and the Registrar. Most if not all of our base data would come from them especially in the area of Teachers and the current Population trend.</w:t>
       </w:r>
-      <w:bookmarkStart w:id="0" w:name="_GoBack"/>
-      <w:bookmarkEnd w:id="0"/>
     </w:p>
     <w:sectPr>
       <w:pgSz w:w="12240" w:h="15840"/>

</xml_diff>